<commit_message>
Modificado documento primera entrega
</commit_message>
<xml_diff>
--- a/Integracion Continua - Primera Entrega.docx
+++ b/Integracion Continua - Primera Entrega.docx
@@ -286,33 +286,6 @@
         </w:rPr>
         <w:t>Iván Rene Barrios Ávila</w:t>
       </w:r>
-      <w:r>
-        <w:rPr>
-          <w:rFonts w:asciiTheme="minorHAnsi" w:hAnsiTheme="minorHAnsi" w:cstheme="minorHAnsi"/>
-          <w:bCs/>
-          <w:sz w:val="22"/>
-          <w:szCs w:val="22"/>
-        </w:rPr>
-        <w:t xml:space="preserve"> </w:t>
-      </w:r>
-      <w:r>
-        <w:rPr>
-          <w:rFonts w:asciiTheme="minorHAnsi" w:hAnsiTheme="minorHAnsi" w:cstheme="minorHAnsi"/>
-          <w:bCs/>
-          <w:sz w:val="22"/>
-          <w:szCs w:val="22"/>
-        </w:rPr>
-        <w:t>–</w:t>
-      </w:r>
-      <w:r>
-        <w:rPr>
-          <w:rFonts w:asciiTheme="minorHAnsi" w:hAnsiTheme="minorHAnsi" w:cstheme="minorHAnsi"/>
-          <w:bCs/>
-          <w:sz w:val="22"/>
-          <w:szCs w:val="22"/>
-        </w:rPr>
-        <w:t xml:space="preserve"> 1510010997</w:t>
-      </w:r>
     </w:p>
     <w:p>
       <w:pPr>
@@ -331,25 +304,7 @@
           <w:sz w:val="22"/>
           <w:szCs w:val="22"/>
         </w:rPr>
-        <w:t xml:space="preserve">Robinson Daniel Clemente </w:t>
-      </w:r>
-      <w:r>
-        <w:rPr>
-          <w:rFonts w:asciiTheme="minorHAnsi" w:hAnsiTheme="minorHAnsi" w:cstheme="minorHAnsi"/>
-          <w:bCs/>
-          <w:sz w:val="22"/>
-          <w:szCs w:val="22"/>
-        </w:rPr>
-        <w:t>Córdoba</w:t>
-      </w:r>
-      <w:r>
-        <w:rPr>
-          <w:rFonts w:asciiTheme="minorHAnsi" w:hAnsiTheme="minorHAnsi" w:cstheme="minorHAnsi"/>
-          <w:bCs/>
-          <w:sz w:val="22"/>
-          <w:szCs w:val="22"/>
-        </w:rPr>
-        <w:t xml:space="preserve"> - </w:t>
+        <w:t>Robinson Daniel Clemente Córdoba</w:t>
       </w:r>
     </w:p>
     <w:p>
@@ -389,16 +344,7 @@
           <w:sz w:val="22"/>
           <w:szCs w:val="22"/>
         </w:rPr>
-        <w:t xml:space="preserve">Manuel Alejandro Vargas </w:t>
-      </w:r>
-      <w:r>
-        <w:rPr>
-          <w:rFonts w:asciiTheme="minorHAnsi" w:hAnsiTheme="minorHAnsi" w:cstheme="minorHAnsi"/>
-          <w:bCs/>
-          <w:sz w:val="22"/>
-          <w:szCs w:val="22"/>
-        </w:rPr>
-        <w:t>Rodríguez</w:t>
+        <w:t>Manuel Alejandro Vargas Rodríguez</w:t>
       </w:r>
     </w:p>
     <w:p>
@@ -418,25 +364,7 @@
           <w:sz w:val="22"/>
           <w:szCs w:val="22"/>
         </w:rPr>
-        <w:t xml:space="preserve">Manuel </w:t>
-      </w:r>
-      <w:r>
-        <w:rPr>
-          <w:rFonts w:asciiTheme="minorHAnsi" w:hAnsiTheme="minorHAnsi" w:cstheme="minorHAnsi"/>
-          <w:bCs/>
-          <w:sz w:val="22"/>
-          <w:szCs w:val="22"/>
-        </w:rPr>
-        <w:t>Ramírez</w:t>
-      </w:r>
-      <w:r>
-        <w:rPr>
-          <w:rFonts w:asciiTheme="minorHAnsi" w:hAnsiTheme="minorHAnsi" w:cstheme="minorHAnsi"/>
-          <w:bCs/>
-          <w:sz w:val="22"/>
-          <w:szCs w:val="22"/>
-        </w:rPr>
-        <w:t xml:space="preserve"> Leguizamo</w:t>
+        <w:t>Manuel Ramírez Leguizamo</w:t>
       </w:r>
     </w:p>
     <w:p>
@@ -1083,7 +1011,25 @@
           <w:sz w:val="22"/>
           <w:szCs w:val="22"/>
         </w:rPr>
-        <w:t xml:space="preserve">actual se ha creado un repositorio en github, en </w:t>
+        <w:t xml:space="preserve">actual se ha creado un repositorio en </w:t>
+      </w:r>
+      <w:proofErr w:type="spellStart"/>
+      <w:r>
+        <w:rPr>
+          <w:rFonts w:asciiTheme="minorHAnsi" w:hAnsiTheme="minorHAnsi" w:cstheme="minorHAnsi"/>
+          <w:sz w:val="22"/>
+          <w:szCs w:val="22"/>
+        </w:rPr>
+        <w:t>github</w:t>
+      </w:r>
+      <w:proofErr w:type="spellEnd"/>
+      <w:r>
+        <w:rPr>
+          <w:rFonts w:asciiTheme="minorHAnsi" w:hAnsiTheme="minorHAnsi" w:cstheme="minorHAnsi"/>
+          <w:sz w:val="22"/>
+          <w:szCs w:val="22"/>
+        </w:rPr>
+        <w:t xml:space="preserve">, en </w:t>
       </w:r>
       <w:hyperlink r:id="rId9" w:history="1">
         <w:r>
@@ -1324,16 +1270,18 @@
           <w:sz w:val="22"/>
           <w:szCs w:val="22"/>
         </w:rPr>
-        <w:t xml:space="preserve">Una vez se tiene el cliente, un proyecto nuevo surge con el envío de los primeros archivos a la rama principal de un </w:t>
-      </w:r>
-      <w:r>
-        <w:rPr>
-          <w:rFonts w:asciiTheme="minorHAnsi" w:hAnsiTheme="minorHAnsi" w:cstheme="minorHAnsi"/>
-          <w:sz w:val="22"/>
-          <w:szCs w:val="22"/>
-        </w:rPr>
-        <w:t>repositorio de Github</w:t>
-      </w:r>
+        <w:t xml:space="preserve">Una vez se tiene el cliente, un proyecto nuevo surge con el envío de los primeros archivos a la rama principal de un repositorio de </w:t>
+      </w:r>
+      <w:proofErr w:type="spellStart"/>
+      <w:r>
+        <w:rPr>
+          <w:rFonts w:asciiTheme="minorHAnsi" w:hAnsiTheme="minorHAnsi" w:cstheme="minorHAnsi"/>
+          <w:sz w:val="22"/>
+          <w:szCs w:val="22"/>
+        </w:rPr>
+        <w:t>Github</w:t>
+      </w:r>
+      <w:proofErr w:type="spellEnd"/>
       <w:r>
         <w:rPr>
           <w:rFonts w:asciiTheme="minorHAnsi" w:hAnsiTheme="minorHAnsi" w:cstheme="minorHAnsi"/>
@@ -1342,6 +1290,7 @@
         </w:rPr>
         <w:t xml:space="preserve">, rama que en nuestro caso hemos llamado </w:t>
       </w:r>
+      <w:proofErr w:type="spellStart"/>
       <w:r>
         <w:rPr>
           <w:rFonts w:asciiTheme="minorHAnsi" w:hAnsiTheme="minorHAnsi" w:cstheme="minorHAnsi"/>
@@ -1352,6 +1301,7 @@
         </w:rPr>
         <w:t>main</w:t>
       </w:r>
+      <w:proofErr w:type="spellEnd"/>
       <w:r>
         <w:rPr>
           <w:rFonts w:asciiTheme="minorHAnsi" w:hAnsiTheme="minorHAnsi" w:cstheme="minorHAnsi"/>
@@ -1368,6 +1318,7 @@
         </w:rPr>
         <w:t xml:space="preserve"> La rama o </w:t>
       </w:r>
+      <w:proofErr w:type="spellStart"/>
       <w:r>
         <w:rPr>
           <w:rFonts w:asciiTheme="minorHAnsi" w:hAnsiTheme="minorHAnsi" w:cstheme="minorHAnsi"/>
@@ -1378,6 +1329,7 @@
         </w:rPr>
         <w:t>branch</w:t>
       </w:r>
+      <w:proofErr w:type="spellEnd"/>
       <w:r>
         <w:rPr>
           <w:rFonts w:asciiTheme="minorHAnsi" w:hAnsiTheme="minorHAnsi" w:cstheme="minorHAnsi"/>
@@ -1412,7 +1364,676 @@
           <w:sz w:val="22"/>
           <w:szCs w:val="22"/>
         </w:rPr>
-        <w:t xml:space="preserve">Para copiar a cada uno de los computadores de los </w:t>
+        <w:t>Para copiar a cada uno de los computadores d</w:t>
+      </w:r>
+      <w:r>
+        <w:rPr>
+          <w:rFonts w:asciiTheme="minorHAnsi" w:hAnsiTheme="minorHAnsi" w:cstheme="minorHAnsi"/>
+          <w:sz w:val="22"/>
+          <w:szCs w:val="22"/>
+        </w:rPr>
+        <w:t xml:space="preserve">e manera local, usando credenciales de acceso de Git, se ejecuta el comando </w:t>
+      </w:r>
+      <w:proofErr w:type="spellStart"/>
+      <w:r>
+        <w:rPr>
+          <w:rFonts w:asciiTheme="minorHAnsi" w:hAnsiTheme="minorHAnsi" w:cstheme="minorHAnsi"/>
+          <w:i/>
+          <w:iCs/>
+          <w:sz w:val="22"/>
+          <w:szCs w:val="22"/>
+        </w:rPr>
+        <w:t>git</w:t>
+      </w:r>
+      <w:proofErr w:type="spellEnd"/>
+      <w:r>
+        <w:rPr>
+          <w:rFonts w:asciiTheme="minorHAnsi" w:hAnsiTheme="minorHAnsi" w:cstheme="minorHAnsi"/>
+          <w:i/>
+          <w:iCs/>
+          <w:sz w:val="22"/>
+          <w:szCs w:val="22"/>
+        </w:rPr>
+        <w:t xml:space="preserve"> clone</w:t>
+      </w:r>
+      <w:r>
+        <w:rPr>
+          <w:rFonts w:asciiTheme="minorHAnsi" w:hAnsiTheme="minorHAnsi" w:cstheme="minorHAnsi"/>
+          <w:sz w:val="22"/>
+          <w:szCs w:val="22"/>
+        </w:rPr>
+        <w:t xml:space="preserve">, que copiara a una carpeta el contenido del repositorio de la rama </w:t>
+      </w:r>
+      <w:proofErr w:type="spellStart"/>
+      <w:r>
+        <w:rPr>
+          <w:rFonts w:asciiTheme="minorHAnsi" w:hAnsiTheme="minorHAnsi" w:cstheme="minorHAnsi"/>
+          <w:sz w:val="22"/>
+          <w:szCs w:val="22"/>
+        </w:rPr>
+        <w:t>main</w:t>
+      </w:r>
+      <w:proofErr w:type="spellEnd"/>
+      <w:r>
+        <w:rPr>
+          <w:rFonts w:asciiTheme="minorHAnsi" w:hAnsiTheme="minorHAnsi" w:cstheme="minorHAnsi"/>
+          <w:sz w:val="22"/>
+          <w:szCs w:val="22"/>
+        </w:rPr>
+        <w:t>.</w:t>
+      </w:r>
+    </w:p>
+    <w:p>
+      <w:pPr>
+        <w:spacing w:line="276" w:lineRule="auto"/>
+        <w:rPr>
+          <w:rFonts w:asciiTheme="minorHAnsi" w:hAnsiTheme="minorHAnsi" w:cstheme="minorHAnsi"/>
+          <w:sz w:val="22"/>
+          <w:szCs w:val="22"/>
+        </w:rPr>
+      </w:pPr>
+    </w:p>
+    <w:p>
+      <w:pPr>
+        <w:spacing w:line="276" w:lineRule="auto"/>
+        <w:rPr>
+          <w:rFonts w:asciiTheme="minorHAnsi" w:hAnsiTheme="minorHAnsi" w:cstheme="minorHAnsi"/>
+          <w:sz w:val="22"/>
+          <w:szCs w:val="22"/>
+        </w:rPr>
+      </w:pPr>
+      <w:r>
+        <w:rPr>
+          <w:rFonts w:asciiTheme="minorHAnsi" w:hAnsiTheme="minorHAnsi" w:cstheme="minorHAnsi"/>
+          <w:sz w:val="22"/>
+          <w:szCs w:val="22"/>
+        </w:rPr>
+        <w:t>Posteriormente, de manera local, cada archivo es modificado. La diferencia que se genera, con los archivos agregados y/o modificados se puede ver mediante el comando</w:t>
+      </w:r>
+      <w:r>
+        <w:rPr>
+          <w:rFonts w:asciiTheme="minorHAnsi" w:hAnsiTheme="minorHAnsi" w:cstheme="minorHAnsi"/>
+          <w:i/>
+          <w:iCs/>
+          <w:sz w:val="22"/>
+          <w:szCs w:val="22"/>
+        </w:rPr>
+        <w:t xml:space="preserve"> </w:t>
+      </w:r>
+      <w:proofErr w:type="spellStart"/>
+      <w:r>
+        <w:rPr>
+          <w:rFonts w:asciiTheme="minorHAnsi" w:hAnsiTheme="minorHAnsi" w:cstheme="minorHAnsi"/>
+          <w:i/>
+          <w:iCs/>
+          <w:sz w:val="22"/>
+          <w:szCs w:val="22"/>
+        </w:rPr>
+        <w:t>git</w:t>
+      </w:r>
+      <w:proofErr w:type="spellEnd"/>
+      <w:r>
+        <w:rPr>
+          <w:rFonts w:asciiTheme="minorHAnsi" w:hAnsiTheme="minorHAnsi" w:cstheme="minorHAnsi"/>
+          <w:i/>
+          <w:iCs/>
+          <w:sz w:val="22"/>
+          <w:szCs w:val="22"/>
+        </w:rPr>
+        <w:t xml:space="preserve"> </w:t>
+      </w:r>
+      <w:proofErr w:type="gramStart"/>
+      <w:r>
+        <w:rPr>
+          <w:rFonts w:asciiTheme="minorHAnsi" w:hAnsiTheme="minorHAnsi" w:cstheme="minorHAnsi"/>
+          <w:i/>
+          <w:iCs/>
+          <w:sz w:val="22"/>
+          <w:szCs w:val="22"/>
+        </w:rPr>
+        <w:t>status</w:t>
+      </w:r>
+      <w:proofErr w:type="gramEnd"/>
+      <w:r>
+        <w:rPr>
+          <w:rFonts w:asciiTheme="minorHAnsi" w:hAnsiTheme="minorHAnsi" w:cstheme="minorHAnsi"/>
+          <w:sz w:val="22"/>
+          <w:szCs w:val="22"/>
+        </w:rPr>
+        <w:t>.</w:t>
+      </w:r>
+    </w:p>
+    <w:p>
+      <w:pPr>
+        <w:spacing w:line="276" w:lineRule="auto"/>
+        <w:rPr>
+          <w:rFonts w:asciiTheme="minorHAnsi" w:hAnsiTheme="minorHAnsi" w:cstheme="minorHAnsi"/>
+          <w:i/>
+          <w:iCs/>
+          <w:sz w:val="22"/>
+          <w:szCs w:val="22"/>
+        </w:rPr>
+      </w:pPr>
+      <w:r>
+        <w:rPr>
+          <w:rFonts w:asciiTheme="minorHAnsi" w:hAnsiTheme="minorHAnsi" w:cstheme="minorHAnsi"/>
+          <w:sz w:val="22"/>
+          <w:szCs w:val="22"/>
+        </w:rPr>
+        <w:t xml:space="preserve">Si uno de esos archivos quiere ser compartido en esa misma rama, los cambios se confirman de manera local con el comando </w:t>
+      </w:r>
+      <w:proofErr w:type="spellStart"/>
+      <w:r>
+        <w:rPr>
+          <w:rFonts w:asciiTheme="minorHAnsi" w:hAnsiTheme="minorHAnsi" w:cstheme="minorHAnsi"/>
+          <w:i/>
+          <w:iCs/>
+          <w:sz w:val="22"/>
+          <w:szCs w:val="22"/>
+        </w:rPr>
+        <w:t>git</w:t>
+      </w:r>
+      <w:proofErr w:type="spellEnd"/>
+      <w:r>
+        <w:rPr>
+          <w:rFonts w:asciiTheme="minorHAnsi" w:hAnsiTheme="minorHAnsi" w:cstheme="minorHAnsi"/>
+          <w:i/>
+          <w:iCs/>
+          <w:sz w:val="22"/>
+          <w:szCs w:val="22"/>
+        </w:rPr>
+        <w:t xml:space="preserve"> </w:t>
+      </w:r>
+      <w:proofErr w:type="spellStart"/>
+      <w:r>
+        <w:rPr>
+          <w:rFonts w:asciiTheme="minorHAnsi" w:hAnsiTheme="minorHAnsi" w:cstheme="minorHAnsi"/>
+          <w:i/>
+          <w:iCs/>
+          <w:sz w:val="22"/>
+          <w:szCs w:val="22"/>
+        </w:rPr>
+        <w:t>add</w:t>
+      </w:r>
+      <w:proofErr w:type="spellEnd"/>
+      <w:r>
+        <w:rPr>
+          <w:rFonts w:asciiTheme="minorHAnsi" w:hAnsiTheme="minorHAnsi" w:cstheme="minorHAnsi"/>
+          <w:i/>
+          <w:iCs/>
+          <w:sz w:val="22"/>
+          <w:szCs w:val="22"/>
+        </w:rPr>
+        <w:t xml:space="preserve"> &lt;ruta/archivo&gt;</w:t>
+      </w:r>
+      <w:r>
+        <w:rPr>
+          <w:rFonts w:asciiTheme="minorHAnsi" w:hAnsiTheme="minorHAnsi" w:cstheme="minorHAnsi"/>
+          <w:i/>
+          <w:iCs/>
+          <w:sz w:val="22"/>
+          <w:szCs w:val="22"/>
+        </w:rPr>
+        <w:t>.</w:t>
+      </w:r>
+    </w:p>
+    <w:p>
+      <w:pPr>
+        <w:spacing w:line="276" w:lineRule="auto"/>
+        <w:rPr>
+          <w:rFonts w:asciiTheme="minorHAnsi" w:hAnsiTheme="minorHAnsi" w:cstheme="minorHAnsi"/>
+          <w:i/>
+          <w:iCs/>
+          <w:sz w:val="22"/>
+          <w:szCs w:val="22"/>
+        </w:rPr>
+      </w:pPr>
+    </w:p>
+    <w:p>
+      <w:pPr>
+        <w:spacing w:line="276" w:lineRule="auto"/>
+        <w:rPr>
+          <w:rFonts w:asciiTheme="minorHAnsi" w:hAnsiTheme="minorHAnsi" w:cstheme="minorHAnsi"/>
+          <w:i/>
+          <w:iCs/>
+          <w:sz w:val="22"/>
+          <w:szCs w:val="22"/>
+        </w:rPr>
+      </w:pPr>
+      <w:r>
+        <w:rPr>
+          <w:rFonts w:asciiTheme="minorHAnsi" w:hAnsiTheme="minorHAnsi" w:cstheme="minorHAnsi"/>
+          <w:sz w:val="22"/>
+          <w:szCs w:val="22"/>
+        </w:rPr>
+        <w:t xml:space="preserve">Cada modificación o agregación de uno o más archivos requiere un registro que resuma los cambios que se han hecho (control de cambios), por lo cual es buena practica agregar un comentario al mismo. Dicho registro se lleva mediante el log de modificaciones o </w:t>
+      </w:r>
+      <w:proofErr w:type="spellStart"/>
+      <w:r>
+        <w:rPr>
+          <w:rFonts w:asciiTheme="minorHAnsi" w:hAnsiTheme="minorHAnsi" w:cstheme="minorHAnsi"/>
+          <w:i/>
+          <w:iCs/>
+          <w:sz w:val="22"/>
+          <w:szCs w:val="22"/>
+        </w:rPr>
+        <w:t>commits</w:t>
+      </w:r>
+      <w:proofErr w:type="spellEnd"/>
+      <w:r>
+        <w:rPr>
+          <w:rFonts w:asciiTheme="minorHAnsi" w:hAnsiTheme="minorHAnsi" w:cstheme="minorHAnsi"/>
+          <w:i/>
+          <w:iCs/>
+          <w:sz w:val="22"/>
+          <w:szCs w:val="22"/>
+        </w:rPr>
+        <w:t xml:space="preserve">, </w:t>
+      </w:r>
+      <w:r>
+        <w:rPr>
+          <w:rFonts w:asciiTheme="minorHAnsi" w:hAnsiTheme="minorHAnsi" w:cstheme="minorHAnsi"/>
+          <w:sz w:val="22"/>
+          <w:szCs w:val="22"/>
+        </w:rPr>
+        <w:t xml:space="preserve">y un nuevo </w:t>
+      </w:r>
+      <w:proofErr w:type="spellStart"/>
+      <w:r>
+        <w:rPr>
+          <w:rFonts w:asciiTheme="minorHAnsi" w:hAnsiTheme="minorHAnsi" w:cstheme="minorHAnsi"/>
+          <w:sz w:val="22"/>
+          <w:szCs w:val="22"/>
+        </w:rPr>
+        <w:t>commit</w:t>
+      </w:r>
+      <w:proofErr w:type="spellEnd"/>
+      <w:r>
+        <w:rPr>
+          <w:rFonts w:asciiTheme="minorHAnsi" w:hAnsiTheme="minorHAnsi" w:cstheme="minorHAnsi"/>
+          <w:sz w:val="22"/>
+          <w:szCs w:val="22"/>
+        </w:rPr>
+        <w:t xml:space="preserve"> se agrega mediante el comando </w:t>
+      </w:r>
+      <w:proofErr w:type="spellStart"/>
+      <w:r>
+        <w:rPr>
+          <w:rFonts w:asciiTheme="minorHAnsi" w:hAnsiTheme="minorHAnsi" w:cstheme="minorHAnsi"/>
+          <w:i/>
+          <w:iCs/>
+          <w:sz w:val="22"/>
+          <w:szCs w:val="22"/>
+        </w:rPr>
+        <w:t>git</w:t>
+      </w:r>
+      <w:proofErr w:type="spellEnd"/>
+      <w:r>
+        <w:rPr>
+          <w:rFonts w:asciiTheme="minorHAnsi" w:hAnsiTheme="minorHAnsi" w:cstheme="minorHAnsi"/>
+          <w:i/>
+          <w:iCs/>
+          <w:sz w:val="22"/>
+          <w:szCs w:val="22"/>
+        </w:rPr>
+        <w:t xml:space="preserve"> </w:t>
+      </w:r>
+      <w:proofErr w:type="spellStart"/>
+      <w:r>
+        <w:rPr>
+          <w:rFonts w:asciiTheme="minorHAnsi" w:hAnsiTheme="minorHAnsi" w:cstheme="minorHAnsi"/>
+          <w:i/>
+          <w:iCs/>
+          <w:sz w:val="22"/>
+          <w:szCs w:val="22"/>
+        </w:rPr>
+        <w:t>commit</w:t>
+      </w:r>
+      <w:proofErr w:type="spellEnd"/>
+      <w:r>
+        <w:rPr>
+          <w:rFonts w:asciiTheme="minorHAnsi" w:hAnsiTheme="minorHAnsi" w:cstheme="minorHAnsi"/>
+          <w:i/>
+          <w:iCs/>
+          <w:sz w:val="22"/>
+          <w:szCs w:val="22"/>
+        </w:rPr>
+        <w:t xml:space="preserve"> -m “&lt;</w:t>
+      </w:r>
+      <w:proofErr w:type="spellStart"/>
+      <w:r>
+        <w:rPr>
+          <w:rFonts w:asciiTheme="minorHAnsi" w:hAnsiTheme="minorHAnsi" w:cstheme="minorHAnsi"/>
+          <w:i/>
+          <w:iCs/>
+          <w:sz w:val="22"/>
+          <w:szCs w:val="22"/>
+        </w:rPr>
+        <w:t>comentario_de_cambios</w:t>
+      </w:r>
+      <w:proofErr w:type="spellEnd"/>
+      <w:r>
+        <w:rPr>
+          <w:rFonts w:asciiTheme="minorHAnsi" w:hAnsiTheme="minorHAnsi" w:cstheme="minorHAnsi"/>
+          <w:i/>
+          <w:iCs/>
+          <w:sz w:val="22"/>
+          <w:szCs w:val="22"/>
+        </w:rPr>
+        <w:t>&gt;”</w:t>
+      </w:r>
+      <w:r>
+        <w:rPr>
+          <w:rFonts w:asciiTheme="minorHAnsi" w:hAnsiTheme="minorHAnsi" w:cstheme="minorHAnsi"/>
+          <w:i/>
+          <w:iCs/>
+          <w:sz w:val="22"/>
+          <w:szCs w:val="22"/>
+        </w:rPr>
+        <w:t>.</w:t>
+      </w:r>
+    </w:p>
+    <w:p>
+      <w:pPr>
+        <w:spacing w:line="276" w:lineRule="auto"/>
+        <w:rPr>
+          <w:rFonts w:asciiTheme="minorHAnsi" w:hAnsiTheme="minorHAnsi" w:cstheme="minorHAnsi"/>
+          <w:i/>
+          <w:iCs/>
+          <w:sz w:val="22"/>
+          <w:szCs w:val="22"/>
+        </w:rPr>
+      </w:pPr>
+    </w:p>
+    <w:p>
+      <w:pPr>
+        <w:spacing w:line="276" w:lineRule="auto"/>
+        <w:rPr>
+          <w:rFonts w:asciiTheme="minorHAnsi" w:hAnsiTheme="minorHAnsi" w:cstheme="minorHAnsi"/>
+          <w:sz w:val="22"/>
+          <w:szCs w:val="22"/>
+        </w:rPr>
+      </w:pPr>
+      <w:r>
+        <w:rPr>
+          <w:rFonts w:asciiTheme="minorHAnsi" w:hAnsiTheme="minorHAnsi" w:cstheme="minorHAnsi"/>
+          <w:sz w:val="22"/>
+          <w:szCs w:val="22"/>
+        </w:rPr>
+        <w:lastRenderedPageBreak/>
+        <w:t xml:space="preserve">Finalmente, para enviar esos cambios locales al repositorio en </w:t>
+      </w:r>
+      <w:proofErr w:type="spellStart"/>
+      <w:r>
+        <w:rPr>
+          <w:rFonts w:asciiTheme="minorHAnsi" w:hAnsiTheme="minorHAnsi" w:cstheme="minorHAnsi"/>
+          <w:sz w:val="22"/>
+          <w:szCs w:val="22"/>
+        </w:rPr>
+        <w:t>Github</w:t>
+      </w:r>
+      <w:proofErr w:type="spellEnd"/>
+      <w:r>
+        <w:rPr>
+          <w:rFonts w:asciiTheme="minorHAnsi" w:hAnsiTheme="minorHAnsi" w:cstheme="minorHAnsi"/>
+          <w:sz w:val="22"/>
+          <w:szCs w:val="22"/>
+        </w:rPr>
+        <w:t xml:space="preserve">, se </w:t>
+      </w:r>
+      <w:r>
+        <w:rPr>
+          <w:rFonts w:asciiTheme="minorHAnsi" w:hAnsiTheme="minorHAnsi" w:cstheme="minorHAnsi"/>
+          <w:sz w:val="22"/>
+          <w:szCs w:val="22"/>
+        </w:rPr>
+        <w:t>realiza</w:t>
+      </w:r>
+      <w:r>
+        <w:rPr>
+          <w:rFonts w:asciiTheme="minorHAnsi" w:hAnsiTheme="minorHAnsi" w:cstheme="minorHAnsi"/>
+          <w:sz w:val="22"/>
+          <w:szCs w:val="22"/>
+        </w:rPr>
+        <w:t xml:space="preserve"> mediante el comando</w:t>
+      </w:r>
+      <w:r>
+        <w:rPr>
+          <w:rFonts w:asciiTheme="minorHAnsi" w:hAnsiTheme="minorHAnsi" w:cstheme="minorHAnsi"/>
+          <w:i/>
+          <w:iCs/>
+          <w:sz w:val="22"/>
+          <w:szCs w:val="22"/>
+        </w:rPr>
+        <w:t xml:space="preserve"> </w:t>
+      </w:r>
+      <w:proofErr w:type="spellStart"/>
+      <w:r>
+        <w:rPr>
+          <w:rFonts w:asciiTheme="minorHAnsi" w:hAnsiTheme="minorHAnsi" w:cstheme="minorHAnsi"/>
+          <w:i/>
+          <w:iCs/>
+          <w:sz w:val="22"/>
+          <w:szCs w:val="22"/>
+        </w:rPr>
+        <w:t>git</w:t>
+      </w:r>
+      <w:proofErr w:type="spellEnd"/>
+      <w:r>
+        <w:rPr>
+          <w:rFonts w:asciiTheme="minorHAnsi" w:hAnsiTheme="minorHAnsi" w:cstheme="minorHAnsi"/>
+          <w:i/>
+          <w:iCs/>
+          <w:sz w:val="22"/>
+          <w:szCs w:val="22"/>
+        </w:rPr>
+        <w:t xml:space="preserve"> </w:t>
+      </w:r>
+      <w:proofErr w:type="spellStart"/>
+      <w:r>
+        <w:rPr>
+          <w:rFonts w:asciiTheme="minorHAnsi" w:hAnsiTheme="minorHAnsi" w:cstheme="minorHAnsi"/>
+          <w:i/>
+          <w:iCs/>
+          <w:sz w:val="22"/>
+          <w:szCs w:val="22"/>
+        </w:rPr>
+        <w:t>push</w:t>
+      </w:r>
+      <w:proofErr w:type="spellEnd"/>
+      <w:r>
+        <w:rPr>
+          <w:rFonts w:asciiTheme="minorHAnsi" w:hAnsiTheme="minorHAnsi" w:cstheme="minorHAnsi"/>
+          <w:i/>
+          <w:iCs/>
+          <w:sz w:val="22"/>
+          <w:szCs w:val="22"/>
+        </w:rPr>
+        <w:t xml:space="preserve"> </w:t>
+      </w:r>
+      <w:proofErr w:type="spellStart"/>
+      <w:r>
+        <w:rPr>
+          <w:rFonts w:asciiTheme="minorHAnsi" w:hAnsiTheme="minorHAnsi" w:cstheme="minorHAnsi"/>
+          <w:i/>
+          <w:iCs/>
+          <w:sz w:val="22"/>
+          <w:szCs w:val="22"/>
+        </w:rPr>
+        <w:t>origin</w:t>
+      </w:r>
+      <w:proofErr w:type="spellEnd"/>
+      <w:r>
+        <w:rPr>
+          <w:rFonts w:asciiTheme="minorHAnsi" w:hAnsiTheme="minorHAnsi" w:cstheme="minorHAnsi"/>
+          <w:i/>
+          <w:iCs/>
+          <w:sz w:val="22"/>
+          <w:szCs w:val="22"/>
+        </w:rPr>
+        <w:t xml:space="preserve"> </w:t>
+      </w:r>
+      <w:proofErr w:type="spellStart"/>
+      <w:r>
+        <w:rPr>
+          <w:rFonts w:asciiTheme="minorHAnsi" w:hAnsiTheme="minorHAnsi" w:cstheme="minorHAnsi"/>
+          <w:i/>
+          <w:iCs/>
+          <w:sz w:val="22"/>
+          <w:szCs w:val="22"/>
+        </w:rPr>
+        <w:t>main</w:t>
+      </w:r>
+      <w:proofErr w:type="spellEnd"/>
+      <w:r>
+        <w:rPr>
+          <w:rFonts w:asciiTheme="minorHAnsi" w:hAnsiTheme="minorHAnsi" w:cstheme="minorHAnsi"/>
+          <w:i/>
+          <w:iCs/>
+          <w:sz w:val="22"/>
+          <w:szCs w:val="22"/>
+        </w:rPr>
+        <w:t xml:space="preserve">, </w:t>
+      </w:r>
+      <w:r>
+        <w:rPr>
+          <w:rFonts w:asciiTheme="minorHAnsi" w:hAnsiTheme="minorHAnsi" w:cstheme="minorHAnsi"/>
+          <w:sz w:val="22"/>
+          <w:szCs w:val="22"/>
+        </w:rPr>
+        <w:t xml:space="preserve">que actualizara los archivos que hacen parte de esa nueva modificación o </w:t>
+      </w:r>
+      <w:proofErr w:type="spellStart"/>
+      <w:r>
+        <w:rPr>
+          <w:rFonts w:asciiTheme="minorHAnsi" w:hAnsiTheme="minorHAnsi" w:cstheme="minorHAnsi"/>
+          <w:sz w:val="22"/>
+          <w:szCs w:val="22"/>
+        </w:rPr>
+        <w:t>commit</w:t>
+      </w:r>
+      <w:proofErr w:type="spellEnd"/>
+      <w:r>
+        <w:rPr>
+          <w:rFonts w:asciiTheme="minorHAnsi" w:hAnsiTheme="minorHAnsi" w:cstheme="minorHAnsi"/>
+          <w:sz w:val="22"/>
+          <w:szCs w:val="22"/>
+        </w:rPr>
+        <w:t>.</w:t>
+      </w:r>
+    </w:p>
+    <w:p>
+      <w:pPr>
+        <w:spacing w:line="276" w:lineRule="auto"/>
+        <w:rPr>
+          <w:rFonts w:asciiTheme="minorHAnsi" w:hAnsiTheme="minorHAnsi" w:cstheme="minorHAnsi"/>
+          <w:sz w:val="22"/>
+          <w:szCs w:val="22"/>
+        </w:rPr>
+      </w:pPr>
+    </w:p>
+    <w:p>
+      <w:pPr>
+        <w:spacing w:line="276" w:lineRule="auto"/>
+        <w:rPr>
+          <w:rFonts w:asciiTheme="minorHAnsi" w:hAnsiTheme="minorHAnsi" w:cstheme="minorHAnsi"/>
+          <w:sz w:val="22"/>
+          <w:szCs w:val="22"/>
+        </w:rPr>
+      </w:pPr>
+      <w:r>
+        <w:rPr>
+          <w:rFonts w:asciiTheme="minorHAnsi" w:hAnsiTheme="minorHAnsi" w:cstheme="minorHAnsi"/>
+          <w:sz w:val="22"/>
+          <w:szCs w:val="22"/>
+        </w:rPr>
+        <w:t xml:space="preserve">Ahora bien, si el proyecto ya se ha clonado, y se requiere actualizar de manera local dichos archivos, el comando </w:t>
+      </w:r>
+      <w:proofErr w:type="spellStart"/>
+      <w:r>
+        <w:rPr>
+          <w:rFonts w:asciiTheme="minorHAnsi" w:hAnsiTheme="minorHAnsi" w:cstheme="minorHAnsi"/>
+          <w:i/>
+          <w:iCs/>
+          <w:sz w:val="22"/>
+          <w:szCs w:val="22"/>
+        </w:rPr>
+        <w:t>git</w:t>
+      </w:r>
+      <w:proofErr w:type="spellEnd"/>
+      <w:r>
+        <w:rPr>
+          <w:rFonts w:asciiTheme="minorHAnsi" w:hAnsiTheme="minorHAnsi" w:cstheme="minorHAnsi"/>
+          <w:i/>
+          <w:iCs/>
+          <w:sz w:val="22"/>
+          <w:szCs w:val="22"/>
+        </w:rPr>
+        <w:t xml:space="preserve"> </w:t>
+      </w:r>
+      <w:proofErr w:type="spellStart"/>
+      <w:r>
+        <w:rPr>
+          <w:rFonts w:asciiTheme="minorHAnsi" w:hAnsiTheme="minorHAnsi" w:cstheme="minorHAnsi"/>
+          <w:i/>
+          <w:iCs/>
+          <w:sz w:val="22"/>
+          <w:szCs w:val="22"/>
+        </w:rPr>
+        <w:t>pull</w:t>
+      </w:r>
+      <w:proofErr w:type="spellEnd"/>
+      <w:r>
+        <w:rPr>
+          <w:rFonts w:asciiTheme="minorHAnsi" w:hAnsiTheme="minorHAnsi" w:cstheme="minorHAnsi"/>
+          <w:i/>
+          <w:iCs/>
+          <w:sz w:val="22"/>
+          <w:szCs w:val="22"/>
+        </w:rPr>
+        <w:t xml:space="preserve"> </w:t>
+      </w:r>
+      <w:proofErr w:type="spellStart"/>
+      <w:r>
+        <w:rPr>
+          <w:rFonts w:asciiTheme="minorHAnsi" w:hAnsiTheme="minorHAnsi" w:cstheme="minorHAnsi"/>
+          <w:i/>
+          <w:iCs/>
+          <w:sz w:val="22"/>
+          <w:szCs w:val="22"/>
+        </w:rPr>
+        <w:t>origin</w:t>
+      </w:r>
+      <w:proofErr w:type="spellEnd"/>
+      <w:r>
+        <w:rPr>
+          <w:rFonts w:asciiTheme="minorHAnsi" w:hAnsiTheme="minorHAnsi" w:cstheme="minorHAnsi"/>
+          <w:i/>
+          <w:iCs/>
+          <w:sz w:val="22"/>
+          <w:szCs w:val="22"/>
+        </w:rPr>
+        <w:t xml:space="preserve"> </w:t>
+      </w:r>
+      <w:proofErr w:type="spellStart"/>
+      <w:r>
+        <w:rPr>
+          <w:rFonts w:asciiTheme="minorHAnsi" w:hAnsiTheme="minorHAnsi" w:cstheme="minorHAnsi"/>
+          <w:i/>
+          <w:iCs/>
+          <w:sz w:val="22"/>
+          <w:szCs w:val="22"/>
+        </w:rPr>
+        <w:t>main</w:t>
+      </w:r>
+      <w:proofErr w:type="spellEnd"/>
+      <w:r>
+        <w:rPr>
+          <w:rFonts w:asciiTheme="minorHAnsi" w:hAnsiTheme="minorHAnsi" w:cstheme="minorHAnsi"/>
+          <w:sz w:val="22"/>
+          <w:szCs w:val="22"/>
+        </w:rPr>
+        <w:t xml:space="preserve"> hará lo pertinente.</w:t>
       </w:r>
     </w:p>
     <w:sectPr>
@@ -3356,28 +3977,28 @@
 </file>
 
 <file path=customXml/item1.xml><?xml version="1.0" encoding="utf-8"?>
+<b:Sources xmlns:b="http://schemas.openxmlformats.org/officeDocument/2006/bibliography" xmlns="http://schemas.openxmlformats.org/officeDocument/2006/bibliography" SelectedStyle="\APASixthEditionOfficeOnline.xsl" StyleName="APA" Version="6"/>
+</file>
+
+<file path=customXml/item2.xml><?xml version="1.0" encoding="utf-8"?>
 <go:gDocsCustomXmlDataStorage xmlns:go="http://customooxmlschemas.google.com/" xmlns:r="http://schemas.openxmlformats.org/officeDocument/2006/relationships">
   <go:docsCustomData xmlns:go="http://customooxmlschemas.google.com/" roundtripDataSignature="AMtx7miJ9g2I9OtxDjGNuAiv95g2YD8lmw==">AMUW2mVJyNkHKC6WsxvVM90LIJ/mLQtVmhhDGCKcVZRcaXLu083VFDmmegJ8AlhNrEPauNi/qTpoTYsunU17kQ3hpfNpDEHGhm/m79bNR15aBK0TMEZKRa5QcnoQwhENO2P4DgnHbKCRZPx9I0uZJD3Cl5raar+Fm/4QlNFENJLeIfDAWoahfg5CjjzA7luS5SipZk5RFgxwmnN7/nAVbeE5Gk6oHP5DSHKFKsZ/zO/b1KJ7CGlioEKIZJScAGqesVbjYyt+z5Wy</go:docsCustomData>
 </go:gDocsCustomXmlDataStorage>
 </file>
 
-<file path=customXml/item2.xml><?xml version="1.0" encoding="utf-8"?>
-<b:Sources xmlns:b="http://schemas.openxmlformats.org/officeDocument/2006/bibliography" xmlns="http://schemas.openxmlformats.org/officeDocument/2006/bibliography" SelectedStyle="\APASixthEditionOfficeOnline.xsl" StyleName="APA" Version="6"/>
+<file path=customXml/itemProps1.xml><?xml version="1.0" encoding="utf-8"?>
+<ds:datastoreItem xmlns:ds="http://schemas.openxmlformats.org/officeDocument/2006/customXml" ds:itemID="{71F7ED95-46FF-4A07-80BD-47549E3BD4EB}">
+  <ds:schemaRefs>
+    <ds:schemaRef ds:uri="http://schemas.openxmlformats.org/officeDocument/2006/bibliography"/>
+  </ds:schemaRefs>
+</ds:datastoreItem>
 </file>
 
-<file path=customXml/itemProps1.xml><?xml version="1.0" encoding="utf-8"?>
+<file path=customXml/itemProps2.xml><?xml version="1.0" encoding="utf-8"?>
 <ds:datastoreItem xmlns:ds="http://schemas.openxmlformats.org/officeDocument/2006/customXml" ds:itemID="{11111111-1234-1234-1234-123412341234}">
   <ds:schemaRefs>
     <ds:schemaRef ds:uri="http://customooxmlschemas.google.com/"/>
     <ds:schemaRef ds:uri="http://schemas.openxmlformats.org/officeDocument/2006/relationships"/>
   </ds:schemaRefs>
 </ds:datastoreItem>
-</file>
-
-<file path=customXml/itemProps2.xml><?xml version="1.0" encoding="utf-8"?>
-<ds:datastoreItem xmlns:ds="http://schemas.openxmlformats.org/officeDocument/2006/customXml" ds:itemID="{71F7ED95-46FF-4A07-80BD-47549E3BD4EB}">
-  <ds:schemaRefs>
-    <ds:schemaRef ds:uri="http://schemas.openxmlformats.org/officeDocument/2006/bibliography"/>
-  </ds:schemaRefs>
-</ds:datastoreItem>
 </file>
</xml_diff>